<commit_message>
Lab Assignment 1 Completed
</commit_message>
<xml_diff>
--- a/Documentation/Tutorial_1_Assignments/COMP-SCI_5551_(FS16)_-_Tutorial_1_-_Assignment_-_Dayu_Wang_-_DOCX.docx
+++ b/Documentation/Tutorial_1_Assignments/COMP-SCI_5551_(FS16)_-_Tutorial_1_-_Assignment_-_Dayu_Wang_-_DOCX.docx
@@ -7,6 +7,8 @@
         <w:spacing w:afterLines="100" w:after="240"/>
         <w:jc w:val="center"/>
       </w:pPr>
+      <w:bookmarkStart w:id="0" w:name="_GoBack"/>
+      <w:bookmarkEnd w:id="0"/>
       <w:r>
         <w:t>COMP-SCI 5551 (FS16) - Advanced Software Engineering</w:t>
       </w:r>
@@ -100,10 +102,10 @@
             <v:path o:extrusionok="f" gradientshapeok="t" o:connecttype="rect"/>
             <o:lock v:ext="edit" aspectratio="t"/>
           </v:shapetype>
-          <v:shape id="_x0000_i1025" type="#_x0000_t75" style="width:6in;height:307.6pt" o:ole="">
+          <v:shape id="_x0000_i1025" type="#_x0000_t75" style="width:6in;height:307.5pt" o:ole="">
             <v:imagedata r:id="rId8" o:title=""/>
           </v:shape>
-          <o:OLEObject Type="Embed" ProgID="Visio.Drawing.15" ShapeID="_x0000_i1025" DrawAspect="Content" ObjectID="_1534151879" r:id="rId9"/>
+          <o:OLEObject Type="Embed" ProgID="Visio.Drawing.15" ShapeID="_x0000_i1025" DrawAspect="Content" ObjectID="_1534152534" r:id="rId9"/>
         </w:object>
       </w:r>
     </w:p>
@@ -208,6 +210,51 @@
         <w:pStyle w:val="ListParagraph"/>
         <w:ind w:left="288"/>
       </w:pPr>
+      <w:r>
+        <w:rPr>
+          <w:noProof/>
+        </w:rPr>
+        <w:drawing>
+          <wp:inline distT="0" distB="0" distL="0" distR="0" wp14:anchorId="6C325206" wp14:editId="4555E86C">
+            <wp:extent cx="5943600" cy="3794760"/>
+            <wp:effectExtent l="0" t="0" r="0" b="0"/>
+            <wp:docPr id="4" name="Picture 4"/>
+            <wp:cNvGraphicFramePr>
+              <a:graphicFrameLocks xmlns:a="http://schemas.openxmlformats.org/drawingml/2006/main" noChangeAspect="1"/>
+            </wp:cNvGraphicFramePr>
+            <a:graphic xmlns:a="http://schemas.openxmlformats.org/drawingml/2006/main">
+              <a:graphicData uri="http://schemas.openxmlformats.org/drawingml/2006/picture">
+                <pic:pic xmlns:pic="http://schemas.openxmlformats.org/drawingml/2006/picture">
+                  <pic:nvPicPr>
+                    <pic:cNvPr id="0" name=""/>
+                    <pic:cNvPicPr/>
+                  </pic:nvPicPr>
+                  <pic:blipFill>
+                    <a:blip r:embed="rId11"/>
+                    <a:stretch>
+                      <a:fillRect/>
+                    </a:stretch>
+                  </pic:blipFill>
+                  <pic:spPr>
+                    <a:xfrm>
+                      <a:off x="0" y="0"/>
+                      <a:ext cx="5943600" cy="3794760"/>
+                    </a:xfrm>
+                    <a:prstGeom prst="rect">
+                      <a:avLst/>
+                    </a:prstGeom>
+                  </pic:spPr>
+                </pic:pic>
+              </a:graphicData>
+            </a:graphic>
+          </wp:inline>
+        </w:drawing>
+      </w:r>
+    </w:p>
+    <w:p>
+      <w:r>
+        <w:br w:type="page"/>
+      </w:r>
     </w:p>
     <w:p>
       <w:pPr>
@@ -219,6 +266,7 @@
         <w:ind w:left="288" w:hanging="288"/>
       </w:pPr>
       <w:r>
+        <w:lastRenderedPageBreak/>
         <w:t>GitHub Account</w:t>
       </w:r>
     </w:p>
@@ -233,16 +281,106 @@
         <w:pStyle w:val="ListParagraph"/>
         <w:ind w:left="288"/>
       </w:pPr>
-      <w:bookmarkStart w:id="0" w:name="_GoBack"/>
-      <w:bookmarkEnd w:id="0"/>
+      <w:r>
+        <w:rPr>
+          <w:noProof/>
+        </w:rPr>
+        <w:drawing>
+          <wp:inline distT="0" distB="0" distL="0" distR="0" wp14:anchorId="71072E74" wp14:editId="51212991">
+            <wp:extent cx="5943600" cy="3794760"/>
+            <wp:effectExtent l="0" t="0" r="0" b="0"/>
+            <wp:docPr id="5" name="Picture 5"/>
+            <wp:cNvGraphicFramePr>
+              <a:graphicFrameLocks xmlns:a="http://schemas.openxmlformats.org/drawingml/2006/main" noChangeAspect="1"/>
+            </wp:cNvGraphicFramePr>
+            <a:graphic xmlns:a="http://schemas.openxmlformats.org/drawingml/2006/main">
+              <a:graphicData uri="http://schemas.openxmlformats.org/drawingml/2006/picture">
+                <pic:pic xmlns:pic="http://schemas.openxmlformats.org/drawingml/2006/picture">
+                  <pic:nvPicPr>
+                    <pic:cNvPr id="0" name=""/>
+                    <pic:cNvPicPr/>
+                  </pic:nvPicPr>
+                  <pic:blipFill>
+                    <a:blip r:embed="rId12"/>
+                    <a:stretch>
+                      <a:fillRect/>
+                    </a:stretch>
+                  </pic:blipFill>
+                  <pic:spPr>
+                    <a:xfrm>
+                      <a:off x="0" y="0"/>
+                      <a:ext cx="5943600" cy="3794760"/>
+                    </a:xfrm>
+                    <a:prstGeom prst="rect">
+                      <a:avLst/>
+                    </a:prstGeom>
+                  </pic:spPr>
+                </pic:pic>
+              </a:graphicData>
+            </a:graphic>
+          </wp:inline>
+        </w:drawing>
+      </w:r>
+    </w:p>
+    <w:p>
+      <w:pPr>
+        <w:pStyle w:val="ListParagraph"/>
+        <w:ind w:left="288"/>
+      </w:pPr>
+    </w:p>
+    <w:p>
+      <w:pPr>
+        <w:pStyle w:val="ListParagraph"/>
+        <w:ind w:left="288"/>
+      </w:pPr>
+      <w:r>
+        <w:rPr>
+          <w:noProof/>
+        </w:rPr>
+        <w:drawing>
+          <wp:inline distT="0" distB="0" distL="0" distR="0" wp14:anchorId="7BB84E9B" wp14:editId="3E450DF1">
+            <wp:extent cx="6035040" cy="3858768"/>
+            <wp:effectExtent l="0" t="0" r="3810" b="8890"/>
+            <wp:docPr id="6" name="Picture 6"/>
+            <wp:cNvGraphicFramePr>
+              <a:graphicFrameLocks xmlns:a="http://schemas.openxmlformats.org/drawingml/2006/main" noChangeAspect="1"/>
+            </wp:cNvGraphicFramePr>
+            <a:graphic xmlns:a="http://schemas.openxmlformats.org/drawingml/2006/main">
+              <a:graphicData uri="http://schemas.openxmlformats.org/drawingml/2006/picture">
+                <pic:pic xmlns:pic="http://schemas.openxmlformats.org/drawingml/2006/picture">
+                  <pic:nvPicPr>
+                    <pic:cNvPr id="0" name=""/>
+                    <pic:cNvPicPr/>
+                  </pic:nvPicPr>
+                  <pic:blipFill>
+                    <a:blip r:embed="rId13"/>
+                    <a:stretch>
+                      <a:fillRect/>
+                    </a:stretch>
+                  </pic:blipFill>
+                  <pic:spPr>
+                    <a:xfrm>
+                      <a:off x="0" y="0"/>
+                      <a:ext cx="6035040" cy="3858768"/>
+                    </a:xfrm>
+                    <a:prstGeom prst="rect">
+                      <a:avLst/>
+                    </a:prstGeom>
+                  </pic:spPr>
+                </pic:pic>
+              </a:graphicData>
+            </a:graphic>
+          </wp:inline>
+        </w:drawing>
+      </w:r>
     </w:p>
     <w:p/>
     <w:p/>
     <w:sectPr>
-      <w:headerReference w:type="default" r:id="rId11"/>
-      <w:footerReference w:type="default" r:id="rId12"/>
-      <w:headerReference w:type="first" r:id="rId13"/>
-      <w:footerReference w:type="first" r:id="rId14"/>
+      <w:headerReference w:type="default" r:id="rId14"/>
+      <w:footerReference w:type="default" r:id="rId15"/>
+      <w:headerReference w:type="first" r:id="rId16"/>
+      <w:footerReference w:type="first" r:id="rId17"/>
       <w:pgSz w:w="12240" w:h="15840" w:code="1"/>
       <w:pgMar w:top="864" w:right="864" w:bottom="864" w:left="1728" w:header="518" w:footer="518" w:gutter="0"/>
       <w:cols w:space="720"/>
@@ -355,7 +493,7 @@
         <w:sz w:val="18"/>
         <w:szCs w:val="18"/>
       </w:rPr>
-      <w:t>2</w:t>
+      <w:t>3</w:t>
     </w:r>
     <w:r>
       <w:rPr>
@@ -451,7 +589,7 @@
         <w:sz w:val="18"/>
         <w:szCs w:val="18"/>
       </w:rPr>
-      <w:t>2</w:t>
+      <w:t>3</w:t>
     </w:r>
     <w:r>
       <w:rPr>
@@ -750,7 +888,7 @@
         <w:szCs w:val="18"/>
         <w:u w:val="single"/>
       </w:rPr>
-      <w:t>08/31/16 10:16 AM</w:t>
+      <w:t>08/31/16 12:31 PM</w:t>
     </w:r>
     <w:r>
       <w:rPr>

</xml_diff>